<commit_message>
add notes to lab notebook
</commit_message>
<xml_diff>
--- a/Rotation with Jeff Lab Notebook.docx
+++ b/Rotation with Jeff Lab Notebook.docx
@@ -1853,15 +1853,7 @@
         </w:numPr>
       </w:pPr>
       <w:r>
-        <w:t xml:space="preserve">Continue to fix up R file a little bit, make standard for dates vs datetimes (datetimes, I guess? Retain full info </w:t>
-      </w:r>
-      <w:proofErr w:type="gramStart"/>
-      <w:r>
-        <w:t>as long as</w:t>
-      </w:r>
-      <w:proofErr w:type="gramEnd"/>
-      <w:r>
-        <w:t xml:space="preserve"> possible?</w:t>
+        <w:t>Continue to fix up R file a little bit, make standard for dates vs datetimes (datetimes, I guess? Retain full info as long as possible?</w:t>
       </w:r>
     </w:p>
     <w:p>
@@ -2578,8 +2570,2509 @@
           <w:b/>
           <w:bCs/>
         </w:rPr>
-        <w:t>5/20/21</w:t>
-      </w:r>
+        <w:t>5/</w:t>
+      </w:r>
+      <w:r>
+        <w:rPr>
+          <w:b/>
+          <w:bCs/>
+        </w:rPr>
+        <w:t>24/21</w:t>
+      </w:r>
+    </w:p>
+    <w:p>
+      <w:pPr>
+        <w:rPr>
+          <w:b/>
+          <w:bCs/>
+        </w:rPr>
+      </w:pPr>
+    </w:p>
+    <w:p>
+      <w:r>
+        <w:t>Ideas on how to merge:</w:t>
+      </w:r>
+    </w:p>
+    <w:p>
+      <w:pPr>
+        <w:pStyle w:val="ListParagraph"/>
+        <w:numPr>
+          <w:ilvl w:val="0"/>
+          <w:numId w:val="1"/>
+        </w:numPr>
+      </w:pPr>
+      <w:r>
+        <w:t xml:space="preserve">Merge micro and </w:t>
+      </w:r>
+      <w:proofErr w:type="spellStart"/>
+      <w:r>
+        <w:t>adt</w:t>
+      </w:r>
+      <w:proofErr w:type="spellEnd"/>
+      <w:r>
+        <w:t xml:space="preserve"> by </w:t>
+      </w:r>
+      <w:proofErr w:type="spellStart"/>
+      <w:r>
+        <w:t>mrn</w:t>
+      </w:r>
+      <w:proofErr w:type="spellEnd"/>
+      <w:r>
+        <w:t xml:space="preserve">, then, filter for specimen collected date falling between </w:t>
+      </w:r>
+      <w:proofErr w:type="spellStart"/>
+      <w:r>
+        <w:t>adt</w:t>
+      </w:r>
+      <w:proofErr w:type="spellEnd"/>
+      <w:r>
+        <w:t xml:space="preserve"> date (entry date?) and discharge date. That should leave one </w:t>
+      </w:r>
+      <w:proofErr w:type="spellStart"/>
+      <w:r>
+        <w:t>obs</w:t>
+      </w:r>
+      <w:proofErr w:type="spellEnd"/>
+      <w:r>
+        <w:t xml:space="preserve"> (I think?) per micro test, paired with the </w:t>
+      </w:r>
+      <w:proofErr w:type="spellStart"/>
+      <w:r>
+        <w:t>adt</w:t>
+      </w:r>
+      <w:proofErr w:type="spellEnd"/>
+      <w:r>
+        <w:t xml:space="preserve"> visit that it occurs during. Then, discharge date should be the “end of stay” / end of time in hospital</w:t>
+      </w:r>
+    </w:p>
+    <w:p/>
+    <w:p>
+      <w:r>
+        <w:t>MIND meeting:</w:t>
+      </w:r>
+    </w:p>
+    <w:p>
+      <w:pPr>
+        <w:pStyle w:val="ListParagraph"/>
+        <w:numPr>
+          <w:ilvl w:val="0"/>
+          <w:numId w:val="1"/>
+        </w:numPr>
+      </w:pPr>
+      <w:r>
+        <w:t>Claire’s work:</w:t>
+      </w:r>
+    </w:p>
+    <w:p>
+      <w:pPr>
+        <w:pStyle w:val="ListParagraph"/>
+        <w:numPr>
+          <w:ilvl w:val="1"/>
+          <w:numId w:val="1"/>
+        </w:numPr>
+      </w:pPr>
+      <w:r>
+        <w:t xml:space="preserve"> considered gram negative, gram positive, and fungus. There’s not much sample size for the fungus data, particularly for resistant</w:t>
+      </w:r>
+    </w:p>
+    <w:p>
+      <w:pPr>
+        <w:pStyle w:val="ListParagraph"/>
+        <w:numPr>
+          <w:ilvl w:val="1"/>
+          <w:numId w:val="1"/>
+        </w:numPr>
+      </w:pPr>
+      <w:r>
+        <w:t>Used univariate criteria for inclusion in model</w:t>
+      </w:r>
+    </w:p>
+    <w:p>
+      <w:pPr>
+        <w:pStyle w:val="ListParagraph"/>
+        <w:numPr>
+          <w:ilvl w:val="1"/>
+          <w:numId w:val="1"/>
+        </w:numPr>
+      </w:pPr>
+      <w:r>
+        <w:t>Interactions were not significant</w:t>
+      </w:r>
+    </w:p>
+    <w:p>
+      <w:pPr>
+        <w:pStyle w:val="ListParagraph"/>
+        <w:numPr>
+          <w:ilvl w:val="1"/>
+          <w:numId w:val="1"/>
+        </w:numPr>
+      </w:pPr>
+      <w:r>
+        <w:t xml:space="preserve">Time in hospital: put in 4 categories (from entry to exit </w:t>
+      </w:r>
+      <w:proofErr w:type="gramStart"/>
+      <w:r>
+        <w:t>time..</w:t>
+      </w:r>
+      <w:proofErr w:type="gramEnd"/>
+      <w:r>
+        <w:t>) quantiles to account for non-linearity</w:t>
+      </w:r>
+    </w:p>
+    <w:p>
+      <w:pPr>
+        <w:pStyle w:val="ListParagraph"/>
+        <w:numPr>
+          <w:ilvl w:val="1"/>
+          <w:numId w:val="1"/>
+        </w:numPr>
+      </w:pPr>
+      <w:proofErr w:type="spellStart"/>
+      <w:r>
+        <w:t>Pr</w:t>
+      </w:r>
+      <w:proofErr w:type="spellEnd"/>
+      <w:r>
+        <w:t xml:space="preserve">&gt; </w:t>
+      </w:r>
+      <w:proofErr w:type="spellStart"/>
+      <w:r>
+        <w:t>chisq</w:t>
+      </w:r>
+      <w:proofErr w:type="spellEnd"/>
+      <w:r>
+        <w:t xml:space="preserve"> criteria for model checking (look into this?)</w:t>
+      </w:r>
+    </w:p>
+    <w:p>
+      <w:pPr>
+        <w:pStyle w:val="ListParagraph"/>
+        <w:numPr>
+          <w:ilvl w:val="1"/>
+          <w:numId w:val="1"/>
+        </w:numPr>
+      </w:pPr>
+      <w:r>
+        <w:t>AC commented: more resistance in men v women (typically?), gram positive: staph and entero- should be considered separately, but gram negative it’s ok to summarize. Don’t need to make a model with all organisms</w:t>
+      </w:r>
+    </w:p>
+    <w:p>
+      <w:pPr>
+        <w:pStyle w:val="ListParagraph"/>
+        <w:numPr>
+          <w:ilvl w:val="0"/>
+          <w:numId w:val="1"/>
+        </w:numPr>
+      </w:pPr>
+      <w:r>
+        <w:t>Anne-</w:t>
+      </w:r>
+      <w:proofErr w:type="spellStart"/>
+      <w:r>
+        <w:t>Catrin’s</w:t>
+      </w:r>
+      <w:proofErr w:type="spellEnd"/>
+      <w:r>
+        <w:t xml:space="preserve"> comments: </w:t>
+      </w:r>
+    </w:p>
+    <w:p>
+      <w:pPr>
+        <w:pStyle w:val="ListParagraph"/>
+        <w:numPr>
+          <w:ilvl w:val="1"/>
+          <w:numId w:val="1"/>
+        </w:numPr>
+      </w:pPr>
+      <w:r>
+        <w:t>Large # of urine e-coli positive on admission, can often have pos culture contamination</w:t>
+      </w:r>
+    </w:p>
+    <w:p>
+      <w:pPr>
+        <w:pStyle w:val="ListParagraph"/>
+        <w:numPr>
+          <w:ilvl w:val="1"/>
+          <w:numId w:val="1"/>
+        </w:numPr>
+      </w:pPr>
+      <w:r>
+        <w:t>Would be useful to look at covid vs non-covid</w:t>
+      </w:r>
+    </w:p>
+    <w:p>
+      <w:pPr>
+        <w:pStyle w:val="ListParagraph"/>
+        <w:numPr>
+          <w:ilvl w:val="1"/>
+          <w:numId w:val="1"/>
+        </w:numPr>
+      </w:pPr>
+      <w:proofErr w:type="gramStart"/>
+      <w:r>
+        <w:t>Generally</w:t>
+      </w:r>
+      <w:proofErr w:type="gramEnd"/>
+      <w:r>
+        <w:t xml:space="preserve"> blood results are robust, with the exception of staph-epi, which needs multiple cultures to diagnose. So, we should basically look at blood infections. Urine we should emphasize least, and resp can also be complicated by infection vs colonization issues.</w:t>
+      </w:r>
+    </w:p>
+    <w:p>
+      <w:pPr>
+        <w:pStyle w:val="ListParagraph"/>
+        <w:numPr>
+          <w:ilvl w:val="1"/>
+          <w:numId w:val="1"/>
+        </w:numPr>
+      </w:pPr>
+      <w:r>
+        <w:t xml:space="preserve">Blood infections should have a clear test before discharge, so we can look at that for end of infection, but it’s a little complicated because sometimes they don’t send the tests. </w:t>
+      </w:r>
+    </w:p>
+    <w:p>
+      <w:pPr>
+        <w:pStyle w:val="ListParagraph"/>
+        <w:numPr>
+          <w:ilvl w:val="1"/>
+          <w:numId w:val="1"/>
+        </w:numPr>
+      </w:pPr>
+      <w:r>
+        <w:t xml:space="preserve">They’ve done some work on duration of bacteremia, but the covid vs non-covid angle would be new. </w:t>
+      </w:r>
+    </w:p>
+    <w:p>
+      <w:pPr>
+        <w:pStyle w:val="ListParagraph"/>
+        <w:numPr>
+          <w:ilvl w:val="1"/>
+          <w:numId w:val="1"/>
+        </w:numPr>
+      </w:pPr>
+      <w:r>
+        <w:t>She can send a paper (?)</w:t>
+      </w:r>
+    </w:p>
+    <w:p/>
+    <w:p>
+      <w:pPr>
+        <w:rPr>
+          <w:b/>
+          <w:bCs/>
+        </w:rPr>
+      </w:pPr>
+      <w:r>
+        <w:rPr>
+          <w:b/>
+          <w:bCs/>
+        </w:rPr>
+        <w:t>6/7/21</w:t>
+      </w:r>
+    </w:p>
+    <w:p>
+      <w:pPr>
+        <w:rPr>
+          <w:b/>
+          <w:bCs/>
+        </w:rPr>
+      </w:pPr>
+    </w:p>
+    <w:p>
+      <w:r>
+        <w:t>Meeting with AC, Jason and team:</w:t>
+      </w:r>
+    </w:p>
+    <w:p>
+      <w:pPr>
+        <w:pStyle w:val="ListParagraph"/>
+        <w:numPr>
+          <w:ilvl w:val="0"/>
+          <w:numId w:val="1"/>
+        </w:numPr>
+      </w:pPr>
+      <w:r>
+        <w:t>Comments from AC:</w:t>
+      </w:r>
+    </w:p>
+    <w:p>
+      <w:pPr>
+        <w:pStyle w:val="ListParagraph"/>
+        <w:numPr>
+          <w:ilvl w:val="1"/>
+          <w:numId w:val="1"/>
+        </w:numPr>
+      </w:pPr>
+      <w:r>
+        <w:t>She’s very confident that lapses of 3-7 days in positive tests would still be the same infection</w:t>
+      </w:r>
+    </w:p>
+    <w:p>
+      <w:pPr>
+        <w:pStyle w:val="ListParagraph"/>
+        <w:numPr>
+          <w:ilvl w:val="1"/>
+          <w:numId w:val="1"/>
+        </w:numPr>
+      </w:pPr>
+      <w:r>
+        <w:t>For longer lapses, we’d need to look into whether it’s treatment failure or a new infection.</w:t>
+      </w:r>
+    </w:p>
+    <w:p>
+      <w:pPr>
+        <w:pStyle w:val="ListParagraph"/>
+        <w:numPr>
+          <w:ilvl w:val="1"/>
+          <w:numId w:val="1"/>
+        </w:numPr>
+      </w:pPr>
+      <w:r>
+        <w:lastRenderedPageBreak/>
+        <w:t>Type of bacteremia: staph infections usually treated for 6-8 weeks, other types for 7-14 days.</w:t>
+      </w:r>
+    </w:p>
+    <w:p>
+      <w:pPr>
+        <w:pStyle w:val="ListParagraph"/>
+        <w:numPr>
+          <w:ilvl w:val="1"/>
+          <w:numId w:val="1"/>
+        </w:numPr>
+      </w:pPr>
+      <w:r>
+        <w:t>Break out diagnostic chart of lapses in infection by organism (done)</w:t>
+      </w:r>
+    </w:p>
+    <w:p>
+      <w:pPr>
+        <w:pStyle w:val="ListParagraph"/>
+        <w:numPr>
+          <w:ilvl w:val="1"/>
+          <w:numId w:val="1"/>
+        </w:numPr>
+      </w:pPr>
+      <w:r>
+        <w:t>Staph epi: would be useful to see (done during meeting, could add to power point.)</w:t>
+      </w:r>
+    </w:p>
+    <w:p>
+      <w:pPr>
+        <w:pStyle w:val="ListParagraph"/>
+        <w:numPr>
+          <w:ilvl w:val="1"/>
+          <w:numId w:val="1"/>
+        </w:numPr>
+      </w:pPr>
+      <w:r>
+        <w:t xml:space="preserve">Staph hominis and staph </w:t>
+      </w:r>
+      <w:proofErr w:type="spellStart"/>
+      <w:r>
+        <w:t>capitus</w:t>
+      </w:r>
+      <w:proofErr w:type="spellEnd"/>
+      <w:r>
+        <w:t xml:space="preserve"> are “</w:t>
+      </w:r>
+      <w:proofErr w:type="spellStart"/>
+      <w:r>
+        <w:t>coag</w:t>
+      </w:r>
+      <w:proofErr w:type="spellEnd"/>
+      <w:r>
+        <w:t xml:space="preserve"> negative” infections like staph epi, also could just be contamination. Staph epi -&gt; can be skin colonization</w:t>
+      </w:r>
+    </w:p>
+    <w:p>
+      <w:pPr>
+        <w:pStyle w:val="ListParagraph"/>
+        <w:numPr>
+          <w:ilvl w:val="1"/>
+          <w:numId w:val="1"/>
+        </w:numPr>
+      </w:pPr>
+      <w:r>
+        <w:t>We can talk more about where to put cutoff for “ambiguous” for each organism</w:t>
+      </w:r>
+    </w:p>
+    <w:p>
+      <w:pPr>
+        <w:pStyle w:val="ListParagraph"/>
+        <w:numPr>
+          <w:ilvl w:val="1"/>
+          <w:numId w:val="1"/>
+        </w:numPr>
+      </w:pPr>
+      <w:r>
+        <w:t xml:space="preserve">Staph epi: would need to last for 3 days to be a real infection. </w:t>
+      </w:r>
+    </w:p>
+    <w:p>
+      <w:pPr>
+        <w:pStyle w:val="ListParagraph"/>
+        <w:numPr>
+          <w:ilvl w:val="1"/>
+          <w:numId w:val="1"/>
+        </w:numPr>
+      </w:pPr>
+      <w:r>
+        <w:t>Look into: do these occur (not sure what she was saying here – positive tests, I guess?) while on treatment or not?</w:t>
+      </w:r>
+    </w:p>
+    <w:p/>
+    <w:p>
+      <w:pPr>
+        <w:rPr>
+          <w:b/>
+          <w:bCs/>
+        </w:rPr>
+      </w:pPr>
+      <w:r>
+        <w:rPr>
+          <w:b/>
+          <w:bCs/>
+        </w:rPr>
+        <w:t>6/10/21</w:t>
+      </w:r>
+    </w:p>
+    <w:p>
+      <w:pPr>
+        <w:rPr>
+          <w:b/>
+          <w:bCs/>
+        </w:rPr>
+      </w:pPr>
+    </w:p>
+    <w:p>
+      <w:r>
+        <w:t>Meeting with Jeff:</w:t>
+      </w:r>
+    </w:p>
+    <w:p>
+      <w:pPr>
+        <w:pStyle w:val="ListParagraph"/>
+        <w:numPr>
+          <w:ilvl w:val="0"/>
+          <w:numId w:val="1"/>
+        </w:numPr>
+      </w:pPr>
+      <w:r>
+        <w:t xml:space="preserve">KS test for differences in distributions </w:t>
+      </w:r>
+    </w:p>
+    <w:p>
+      <w:pPr>
+        <w:pStyle w:val="ListParagraph"/>
+        <w:numPr>
+          <w:ilvl w:val="0"/>
+          <w:numId w:val="1"/>
+        </w:numPr>
+      </w:pPr>
+      <w:r>
+        <w:t>For pairs of bacterial infections and covid infections – look at questions I added to slides:</w:t>
+      </w:r>
+    </w:p>
+    <w:p>
+      <w:pPr>
+        <w:pStyle w:val="ListParagraph"/>
+        <w:numPr>
+          <w:ilvl w:val="1"/>
+          <w:numId w:val="1"/>
+        </w:numPr>
+      </w:pPr>
+      <w:r>
+        <w:t xml:space="preserve">Second category: continuous stay or multiple inpatient stays? </w:t>
+      </w:r>
+      <w:proofErr w:type="spellStart"/>
+      <w:r>
+        <w:t>Ie</w:t>
+      </w:r>
+      <w:proofErr w:type="spellEnd"/>
+      <w:r>
+        <w:t xml:space="preserve">, were they infected with covid in the </w:t>
+      </w:r>
+      <w:proofErr w:type="gramStart"/>
+      <w:r>
+        <w:t>hospital</w:t>
+      </w:r>
+      <w:proofErr w:type="gramEnd"/>
+      <w:r>
+        <w:t xml:space="preserve"> </w:t>
+      </w:r>
+    </w:p>
+    <w:p>
+      <w:pPr>
+        <w:pStyle w:val="ListParagraph"/>
+        <w:numPr>
+          <w:ilvl w:val="1"/>
+          <w:numId w:val="1"/>
+        </w:numPr>
+      </w:pPr>
+      <w:r>
+        <w:t>Same for final group: same stay or not?</w:t>
+      </w:r>
+    </w:p>
+    <w:p>
+      <w:pPr>
+        <w:pStyle w:val="ListParagraph"/>
+        <w:numPr>
+          <w:ilvl w:val="1"/>
+          <w:numId w:val="1"/>
+        </w:numPr>
+      </w:pPr>
+      <w:r>
+        <w:t>Plot distribution of time after covid identification that bacterial infection was identified – was it picked up, or just about order in which tests took place?</w:t>
+      </w:r>
+    </w:p>
+    <w:p/>
+    <w:p>
+      <w:pPr>
+        <w:rPr>
+          <w:b/>
+          <w:bCs/>
+        </w:rPr>
+      </w:pPr>
+      <w:r>
+        <w:rPr>
+          <w:b/>
+          <w:bCs/>
+        </w:rPr>
+        <w:t>6/1</w:t>
+      </w:r>
+      <w:r>
+        <w:rPr>
+          <w:b/>
+          <w:bCs/>
+        </w:rPr>
+        <w:t>5</w:t>
+      </w:r>
+      <w:r>
+        <w:rPr>
+          <w:b/>
+          <w:bCs/>
+        </w:rPr>
+        <w:t>/21</w:t>
+      </w:r>
+    </w:p>
+    <w:p>
+      <w:pPr>
+        <w:rPr>
+          <w:b/>
+          <w:bCs/>
+        </w:rPr>
+      </w:pPr>
+    </w:p>
+    <w:p>
+      <w:proofErr w:type="spellStart"/>
+      <w:r>
+        <w:t>Youtube</w:t>
+      </w:r>
+      <w:proofErr w:type="spellEnd"/>
+      <w:r>
+        <w:t xml:space="preserve"> int</w:t>
+      </w:r>
+      <w:r>
+        <w:t>ro</w:t>
+      </w:r>
+      <w:r>
+        <w:t xml:space="preserve"> to bacteria</w:t>
+      </w:r>
+      <w:r>
+        <w:t>:</w:t>
+      </w:r>
+      <w:r>
+        <w:t xml:space="preserve"> (</w:t>
+      </w:r>
+      <w:hyperlink r:id="rId5" w:history="1">
+        <w:r>
+          <w:rPr>
+            <w:rStyle w:val="Hyperlink"/>
+          </w:rPr>
+          <w:t>https://www.youtube.com/watch?v=2iysq1kkTSk</w:t>
+        </w:r>
+      </w:hyperlink>
+      <w:r>
+        <w:t>)</w:t>
+      </w:r>
+    </w:p>
+    <w:p>
+      <w:pPr>
+        <w:pStyle w:val="ListParagraph"/>
+        <w:numPr>
+          <w:ilvl w:val="0"/>
+          <w:numId w:val="1"/>
+        </w:numPr>
+      </w:pPr>
+      <w:r>
+        <w:t>Gram pos vs gram negative: different staining has to do with structural diff in cell membrane and wall. Negative: membrane, wall, then another membrane; positive: membrane, then wall</w:t>
+      </w:r>
+    </w:p>
+    <w:p>
+      <w:pPr>
+        <w:pStyle w:val="ListParagraph"/>
+        <w:numPr>
+          <w:ilvl w:val="0"/>
+          <w:numId w:val="1"/>
+        </w:numPr>
+      </w:pPr>
+      <w:r>
+        <w:t>Shapes: spirilla (spiral), bacilli (rod shaped), cocci (spherical)</w:t>
+      </w:r>
+    </w:p>
+    <w:p>
+      <w:pPr>
+        <w:pStyle w:val="ListParagraph"/>
+        <w:numPr>
+          <w:ilvl w:val="0"/>
+          <w:numId w:val="1"/>
+        </w:numPr>
+      </w:pPr>
+      <w:r>
+        <w:t>Motility: flagella</w:t>
+      </w:r>
+    </w:p>
+    <w:p>
+      <w:pPr>
+        <w:pStyle w:val="ListParagraph"/>
+        <w:numPr>
+          <w:ilvl w:val="0"/>
+          <w:numId w:val="1"/>
+        </w:numPr>
+      </w:pPr>
+      <w:r>
+        <w:t xml:space="preserve">Metabolic diversity: </w:t>
+      </w:r>
+      <w:proofErr w:type="gramStart"/>
+      <w:r>
+        <w:t>photo-autotroph</w:t>
+      </w:r>
+      <w:proofErr w:type="gramEnd"/>
+      <w:r>
+        <w:t>, chemo-autotroph, photo-heterotroph, chemo-heterotroph. Bacteria exist in all four</w:t>
+      </w:r>
+    </w:p>
+    <w:p>
+      <w:pPr>
+        <w:pStyle w:val="ListParagraph"/>
+        <w:numPr>
+          <w:ilvl w:val="0"/>
+          <w:numId w:val="1"/>
+        </w:numPr>
+      </w:pPr>
+      <w:r>
+        <w:t>Diversity in oxygen needs: obligate aerobe, facultative anaerobe, obligate anaerobe.</w:t>
+      </w:r>
+    </w:p>
+    <w:p>
+      <w:pPr>
+        <w:pStyle w:val="ListParagraph"/>
+        <w:numPr>
+          <w:ilvl w:val="0"/>
+          <w:numId w:val="1"/>
+        </w:numPr>
+      </w:pPr>
+      <w:r>
+        <w:t xml:space="preserve">Bacterial reproduction: binary fission (not much diversity); bacterial conjugation: exchange plasmid piece through conjugation tube (sometimes get slightly different version of plasmid, leading to diversity); bacterial transduction (movement of bacterial </w:t>
+      </w:r>
+      <w:proofErr w:type="spellStart"/>
+      <w:r>
+        <w:t>dna</w:t>
+      </w:r>
+      <w:proofErr w:type="spellEnd"/>
+      <w:r>
+        <w:t xml:space="preserve"> from one bacterium to another via a viral vector)</w:t>
+      </w:r>
+    </w:p>
+    <w:p>
+      <w:pPr>
+        <w:pStyle w:val="ListParagraph"/>
+        <w:numPr>
+          <w:ilvl w:val="0"/>
+          <w:numId w:val="1"/>
+        </w:numPr>
+      </w:pPr>
+      <w:r>
+        <w:t xml:space="preserve">Plasmids: extra non-essential pieces of </w:t>
+      </w:r>
+      <w:proofErr w:type="spellStart"/>
+      <w:r>
+        <w:t>dna</w:t>
+      </w:r>
+      <w:proofErr w:type="spellEnd"/>
+    </w:p>
+    <w:p/>
+    <w:p>
+      <w:pPr>
+        <w:rPr>
+          <w:b/>
+          <w:bCs/>
+        </w:rPr>
+      </w:pPr>
+      <w:r>
+        <w:rPr>
+          <w:b/>
+          <w:bCs/>
+        </w:rPr>
+        <w:t>6/16/21</w:t>
+      </w:r>
+    </w:p>
+    <w:p/>
+    <w:p>
+      <w:r>
+        <w:t>MIND grantee meeting:</w:t>
+      </w:r>
+    </w:p>
+    <w:p>
+      <w:pPr>
+        <w:pStyle w:val="ListParagraph"/>
+        <w:numPr>
+          <w:ilvl w:val="0"/>
+          <w:numId w:val="1"/>
+        </w:numPr>
+      </w:pPr>
+      <w:r>
+        <w:t>Seth Blumberg presentation:</w:t>
+      </w:r>
+    </w:p>
+    <w:p>
+      <w:pPr>
+        <w:pStyle w:val="ListParagraph"/>
+        <w:numPr>
+          <w:ilvl w:val="1"/>
+          <w:numId w:val="1"/>
+        </w:numPr>
+      </w:pPr>
+      <w:r>
+        <w:lastRenderedPageBreak/>
+        <w:t>Francis Coll worked on transmission of MRSA in England</w:t>
+      </w:r>
+    </w:p>
+    <w:p>
+      <w:pPr>
+        <w:pStyle w:val="ListParagraph"/>
+        <w:numPr>
+          <w:ilvl w:val="1"/>
+          <w:numId w:val="1"/>
+        </w:numPr>
+      </w:pPr>
+      <w:r>
+        <w:t>“</w:t>
+      </w:r>
+      <w:proofErr w:type="gramStart"/>
+      <w:r>
+        <w:t>accurate</w:t>
+      </w:r>
+      <w:proofErr w:type="gramEnd"/>
+      <w:r>
+        <w:t xml:space="preserve"> modeling considers both strength and heterogeneity of infection</w:t>
+      </w:r>
+    </w:p>
+    <w:p>
+      <w:pPr>
+        <w:pStyle w:val="ListParagraph"/>
+        <w:numPr>
+          <w:ilvl w:val="1"/>
+          <w:numId w:val="1"/>
+        </w:numPr>
+      </w:pPr>
+      <w:r>
+        <w:t xml:space="preserve">Targeting </w:t>
+      </w:r>
+      <w:proofErr w:type="spellStart"/>
+      <w:r>
+        <w:t>superspreaders</w:t>
+      </w:r>
+      <w:proofErr w:type="spellEnd"/>
+      <w:r>
+        <w:t>….</w:t>
+      </w:r>
+    </w:p>
+    <w:p>
+      <w:pPr>
+        <w:pStyle w:val="ListParagraph"/>
+        <w:numPr>
+          <w:ilvl w:val="1"/>
+          <w:numId w:val="1"/>
+        </w:numPr>
+      </w:pPr>
+      <w:r>
+        <w:t xml:space="preserve">At NYU </w:t>
+      </w:r>
+      <w:proofErr w:type="spellStart"/>
+      <w:r>
+        <w:t>theyre</w:t>
+      </w:r>
+      <w:proofErr w:type="spellEnd"/>
+      <w:r>
+        <w:t xml:space="preserve"> sequencing all colonized isolates</w:t>
+      </w:r>
+    </w:p>
+    <w:p>
+      <w:pPr>
+        <w:pStyle w:val="ListParagraph"/>
+        <w:numPr>
+          <w:ilvl w:val="1"/>
+          <w:numId w:val="1"/>
+        </w:numPr>
+      </w:pPr>
+      <w:r>
+        <w:t>Someone mentioned there had been reports of reduced MRSA incidence/transmission during the pandemic</w:t>
+      </w:r>
+    </w:p>
+    <w:p>
+      <w:pPr>
+        <w:pStyle w:val="ListParagraph"/>
+        <w:numPr>
+          <w:ilvl w:val="0"/>
+          <w:numId w:val="1"/>
+        </w:numPr>
+      </w:pPr>
+      <w:proofErr w:type="spellStart"/>
+      <w:r>
+        <w:t>Praachi</w:t>
+      </w:r>
+      <w:proofErr w:type="spellEnd"/>
+      <w:r>
+        <w:t xml:space="preserve"> Das: covid transmission model</w:t>
+      </w:r>
+    </w:p>
+    <w:p>
+      <w:pPr>
+        <w:pStyle w:val="ListParagraph"/>
+        <w:numPr>
+          <w:ilvl w:val="1"/>
+          <w:numId w:val="1"/>
+        </w:numPr>
+      </w:pPr>
+      <w:r>
+        <w:t>Aggregated movement data to the ZCTA level using “Safe Graph” data from cell phones</w:t>
+      </w:r>
+    </w:p>
+    <w:p>
+      <w:pPr>
+        <w:pStyle w:val="ListParagraph"/>
+        <w:numPr>
+          <w:ilvl w:val="1"/>
+          <w:numId w:val="1"/>
+        </w:numPr>
+      </w:pPr>
+      <w:r>
+        <w:t>Population density was not significantly associated with case risk</w:t>
+      </w:r>
+    </w:p>
+    <w:p>
+      <w:pPr>
+        <w:pStyle w:val="ListParagraph"/>
+        <w:numPr>
+          <w:ilvl w:val="1"/>
+          <w:numId w:val="1"/>
+        </w:numPr>
+      </w:pPr>
+      <w:r>
+        <w:t xml:space="preserve">Someone mentioned that the CMI (not sure of acronym) </w:t>
+      </w:r>
+      <w:proofErr w:type="spellStart"/>
+      <w:r>
+        <w:t>delphi</w:t>
+      </w:r>
+      <w:proofErr w:type="spellEnd"/>
+      <w:r>
+        <w:t xml:space="preserve"> (</w:t>
+      </w:r>
+      <w:proofErr w:type="spellStart"/>
+      <w:r>
+        <w:t>adelphi</w:t>
+      </w:r>
+      <w:proofErr w:type="spellEnd"/>
+      <w:r>
+        <w:t xml:space="preserve">?) group had a catalogue of publicly available data that would be useful. </w:t>
+      </w:r>
+    </w:p>
+    <w:p>
+      <w:pPr>
+        <w:rPr>
+          <w:b/>
+          <w:bCs/>
+        </w:rPr>
+      </w:pPr>
+      <w:r>
+        <w:rPr>
+          <w:b/>
+          <w:bCs/>
+        </w:rPr>
+        <w:t xml:space="preserve">6/17/21 </w:t>
+      </w:r>
+    </w:p>
+    <w:p>
+      <w:pPr>
+        <w:rPr>
+          <w:b/>
+          <w:bCs/>
+        </w:rPr>
+      </w:pPr>
+    </w:p>
+    <w:p>
+      <w:r>
+        <w:t>MIND grantee meeting day 2:</w:t>
+      </w:r>
+    </w:p>
+    <w:p>
+      <w:pPr>
+        <w:pStyle w:val="ListParagraph"/>
+        <w:numPr>
+          <w:ilvl w:val="0"/>
+          <w:numId w:val="1"/>
+        </w:numPr>
+      </w:pPr>
+      <w:r>
+        <w:t>David Rasmussen: SARS-CoV-2 fitness variations</w:t>
+      </w:r>
+    </w:p>
+    <w:p>
+      <w:pPr>
+        <w:pStyle w:val="ListParagraph"/>
+        <w:numPr>
+          <w:ilvl w:val="1"/>
+          <w:numId w:val="1"/>
+        </w:numPr>
+      </w:pPr>
+      <w:r>
+        <w:t xml:space="preserve">Future work: prediction of covid strains. </w:t>
+      </w:r>
+    </w:p>
+    <w:p>
+      <w:pPr>
+        <w:pStyle w:val="ListParagraph"/>
+        <w:numPr>
+          <w:ilvl w:val="1"/>
+          <w:numId w:val="1"/>
+        </w:numPr>
+      </w:pPr>
+      <w:r>
+        <w:t>Check out pre-</w:t>
+      </w:r>
+      <w:proofErr w:type="gramStart"/>
+      <w:r>
+        <w:t>print!:</w:t>
+      </w:r>
+      <w:proofErr w:type="gramEnd"/>
+      <w:r>
+        <w:t xml:space="preserve"> </w:t>
+      </w:r>
+      <w:hyperlink r:id="rId6" w:history="1">
+        <w:r>
+          <w:rPr>
+            <w:rStyle w:val="Hyperlink"/>
+          </w:rPr>
+          <w:t>https://www.biorxiv.org/content/10.1101/2020.12.14.422739v2</w:t>
+        </w:r>
+      </w:hyperlink>
+    </w:p>
+    <w:p>
+      <w:pPr>
+        <w:pStyle w:val="ListParagraph"/>
+        <w:numPr>
+          <w:ilvl w:val="0"/>
+          <w:numId w:val="1"/>
+        </w:numPr>
+      </w:pPr>
+      <w:r>
+        <w:t>Gregory Madden:</w:t>
+      </w:r>
+    </w:p>
+    <w:p>
+      <w:pPr>
+        <w:pStyle w:val="ListParagraph"/>
+        <w:numPr>
+          <w:ilvl w:val="1"/>
+          <w:numId w:val="1"/>
+        </w:numPr>
+      </w:pPr>
+      <w:r>
+        <w:t>Decreased MRSA rates during covid</w:t>
+      </w:r>
+    </w:p>
+    <w:p>
+      <w:pPr>
+        <w:pStyle w:val="ListParagraph"/>
+        <w:numPr>
+          <w:ilvl w:val="1"/>
+          <w:numId w:val="1"/>
+        </w:numPr>
+      </w:pPr>
+      <w:r>
+        <w:t>Did NOT seem to have to do with changes in network, so must have had to do with hygiene interventions, such as: modest improvements in hand hygiene, masks, certain patients are thought to produce a cloud of aerosolized MRSA, so could have helped with that</w:t>
+      </w:r>
+    </w:p>
+    <w:p>
+      <w:pPr>
+        <w:pStyle w:val="ListParagraph"/>
+        <w:numPr>
+          <w:ilvl w:val="1"/>
+          <w:numId w:val="1"/>
+        </w:numPr>
+      </w:pPr>
+      <w:r>
+        <w:t>To look up: NHSN guidelines</w:t>
+      </w:r>
+    </w:p>
+    <w:p>
+      <w:pPr>
+        <w:pStyle w:val="ListParagraph"/>
+        <w:numPr>
+          <w:ilvl w:val="1"/>
+          <w:numId w:val="1"/>
+        </w:numPr>
+      </w:pPr>
+      <w:r>
+        <w:t>Daniel Sewell – asked a question about visiting policies</w:t>
+      </w:r>
+    </w:p>
+    <w:p>
+      <w:pPr>
+        <w:pStyle w:val="ListParagraph"/>
+        <w:numPr>
+          <w:ilvl w:val="0"/>
+          <w:numId w:val="1"/>
+        </w:numPr>
+      </w:pPr>
+      <w:r>
+        <w:t>Tal Robin:</w:t>
+      </w:r>
+    </w:p>
+    <w:p>
+      <w:pPr>
+        <w:pStyle w:val="ListParagraph"/>
+        <w:numPr>
+          <w:ilvl w:val="1"/>
+          <w:numId w:val="1"/>
+        </w:numPr>
+      </w:pPr>
+      <w:r>
+        <w:t>Took a bunch of screenshots. Take a look at these!</w:t>
+      </w:r>
+    </w:p>
+    <w:p>
+      <w:pPr>
+        <w:pStyle w:val="ListParagraph"/>
+        <w:numPr>
+          <w:ilvl w:val="1"/>
+          <w:numId w:val="1"/>
+        </w:numPr>
+      </w:pPr>
+      <w:r>
+        <w:t xml:space="preserve">Suzanne Lenhart – </w:t>
+      </w:r>
+      <w:proofErr w:type="spellStart"/>
+      <w:r>
+        <w:t>aseked</w:t>
+      </w:r>
+      <w:proofErr w:type="spellEnd"/>
+      <w:r>
+        <w:t xml:space="preserve"> a bunch of questions about equations</w:t>
+      </w:r>
+    </w:p>
+    <w:p>
+      <w:pPr>
+        <w:pStyle w:val="ListParagraph"/>
+        <w:numPr>
+          <w:ilvl w:val="0"/>
+          <w:numId w:val="1"/>
+        </w:numPr>
+      </w:pPr>
+      <w:r>
+        <w:t>Rachel Slayton – organizer person</w:t>
+      </w:r>
+    </w:p>
+    <w:p>
+      <w:pPr>
+        <w:pStyle w:val="ListParagraph"/>
+        <w:numPr>
+          <w:ilvl w:val="0"/>
+          <w:numId w:val="1"/>
+        </w:numPr>
+      </w:pPr>
+      <w:r>
+        <w:t xml:space="preserve">Ben </w:t>
+      </w:r>
+      <w:proofErr w:type="spellStart"/>
+      <w:r>
+        <w:t>Haaland</w:t>
+      </w:r>
+      <w:proofErr w:type="spellEnd"/>
+      <w:r>
+        <w:t xml:space="preserve"> </w:t>
+      </w:r>
+      <w:proofErr w:type="spellStart"/>
+      <w:r>
+        <w:t>etc</w:t>
+      </w:r>
+      <w:proofErr w:type="spellEnd"/>
+      <w:r>
+        <w:t xml:space="preserve"> (Damon, Michael?): not sure exactly, study in hospital? (</w:t>
+      </w:r>
+      <w:proofErr w:type="gramStart"/>
+      <w:r>
+        <w:t>duh</w:t>
+      </w:r>
+      <w:proofErr w:type="gramEnd"/>
+      <w:r>
+        <w:t xml:space="preserve">, they all were), computational advantages of not using </w:t>
+      </w:r>
+      <w:proofErr w:type="spellStart"/>
+      <w:r>
+        <w:t>mcmc</w:t>
+      </w:r>
+      <w:proofErr w:type="spellEnd"/>
+      <w:r>
+        <w:t>.</w:t>
+      </w:r>
+    </w:p>
+    <w:p/>
+    <w:p>
+      <w:pPr>
+        <w:rPr>
+          <w:b/>
+          <w:bCs/>
+        </w:rPr>
+      </w:pPr>
+      <w:r>
+        <w:rPr>
+          <w:b/>
+          <w:bCs/>
+        </w:rPr>
+        <w:t>6/21/21</w:t>
+      </w:r>
+    </w:p>
+    <w:p>
+      <w:pPr>
+        <w:rPr>
+          <w:b/>
+          <w:bCs/>
+        </w:rPr>
+      </w:pPr>
+    </w:p>
+    <w:p>
+      <w:r>
+        <w:t>MIND meeting:</w:t>
+      </w:r>
+    </w:p>
+    <w:p>
+      <w:pPr>
+        <w:pStyle w:val="ListParagraph"/>
+        <w:numPr>
+          <w:ilvl w:val="0"/>
+          <w:numId w:val="1"/>
+        </w:numPr>
+      </w:pPr>
+      <w:r>
+        <w:t>To do for next time (from Jason): days from covid to bacterial infection without three likely contaminants (</w:t>
+      </w:r>
+      <w:proofErr w:type="spellStart"/>
+      <w:r>
+        <w:t>ie</w:t>
+      </w:r>
+      <w:proofErr w:type="spellEnd"/>
+      <w:r>
+        <w:t>, staph epi, staph hominis, staph capitis)</w:t>
+      </w:r>
+    </w:p>
+    <w:p>
+      <w:pPr>
+        <w:pStyle w:val="ListParagraph"/>
+        <w:numPr>
+          <w:ilvl w:val="0"/>
+          <w:numId w:val="1"/>
+        </w:numPr>
+      </w:pPr>
+      <w:r>
+        <w:t>AC will want to break this down further later</w:t>
+      </w:r>
+    </w:p>
+    <w:p>
+      <w:pPr>
+        <w:pStyle w:val="ListParagraph"/>
+        <w:numPr>
+          <w:ilvl w:val="0"/>
+          <w:numId w:val="1"/>
+        </w:numPr>
+      </w:pPr>
+      <w:r>
+        <w:t>He thinks infection on day 0 would probably be staph epi</w:t>
+      </w:r>
+    </w:p>
+    <w:p>
+      <w:pPr>
+        <w:pStyle w:val="ListParagraph"/>
+        <w:numPr>
+          <w:ilvl w:val="0"/>
+          <w:numId w:val="1"/>
+        </w:numPr>
+      </w:pPr>
+      <w:r>
+        <w:t>No real reason to think that covid would prolong bacterial infections. Focus instead on whether bacterial infections would prolong hospital stays for covid patients</w:t>
+      </w:r>
+    </w:p>
+    <w:p/>
+    <w:p>
+      <w:pPr>
+        <w:rPr>
+          <w:b/>
+          <w:bCs/>
+        </w:rPr>
+      </w:pPr>
+      <w:r>
+        <w:rPr>
+          <w:b/>
+          <w:bCs/>
+        </w:rPr>
+        <w:lastRenderedPageBreak/>
+        <w:t>6/24/21</w:t>
+      </w:r>
+    </w:p>
+    <w:p>
+      <w:pPr>
+        <w:rPr>
+          <w:b/>
+          <w:bCs/>
+        </w:rPr>
+      </w:pPr>
+    </w:p>
+    <w:p>
+      <w:r>
+        <w:t>Meeting with Jeff:</w:t>
+      </w:r>
+    </w:p>
+    <w:p>
+      <w:pPr>
+        <w:pStyle w:val="ListParagraph"/>
+        <w:numPr>
+          <w:ilvl w:val="0"/>
+          <w:numId w:val="1"/>
+        </w:numPr>
+      </w:pPr>
+      <w:r>
+        <w:t>MIND work:</w:t>
+      </w:r>
+    </w:p>
+    <w:p>
+      <w:pPr>
+        <w:pStyle w:val="ListParagraph"/>
+        <w:numPr>
+          <w:ilvl w:val="1"/>
+          <w:numId w:val="1"/>
+        </w:numPr>
+      </w:pPr>
+      <w:r>
+        <w:t>Quantification of: how much longer were they in the hospital? What factors are associated with that length?</w:t>
+      </w:r>
+    </w:p>
+    <w:p>
+      <w:pPr>
+        <w:pStyle w:val="ListParagraph"/>
+        <w:numPr>
+          <w:ilvl w:val="1"/>
+          <w:numId w:val="1"/>
+        </w:numPr>
+      </w:pPr>
+      <w:r>
+        <w:t xml:space="preserve">Does it vary by pathogen? </w:t>
+      </w:r>
+    </w:p>
+    <w:p>
+      <w:pPr>
+        <w:pStyle w:val="ListParagraph"/>
+        <w:numPr>
+          <w:ilvl w:val="1"/>
+          <w:numId w:val="1"/>
+        </w:numPr>
+      </w:pPr>
+      <w:r>
+        <w:t>Covid, while a short infection, wasn’t putting people in hospitals for short amounts of times</w:t>
+      </w:r>
+    </w:p>
+    <w:p>
+      <w:pPr>
+        <w:pStyle w:val="ListParagraph"/>
+        <w:numPr>
+          <w:ilvl w:val="1"/>
+          <w:numId w:val="1"/>
+        </w:numPr>
+      </w:pPr>
+      <w:r>
+        <w:t xml:space="preserve">Eventually look at: are they more likely to have cytokine storm, </w:t>
+      </w:r>
+      <w:proofErr w:type="spellStart"/>
+      <w:r>
+        <w:t>etc</w:t>
+      </w:r>
+      <w:proofErr w:type="spellEnd"/>
+    </w:p>
+    <w:p>
+      <w:pPr>
+        <w:pStyle w:val="ListParagraph"/>
+        <w:numPr>
+          <w:ilvl w:val="1"/>
+          <w:numId w:val="1"/>
+        </w:numPr>
+      </w:pPr>
+      <w:r>
+        <w:t xml:space="preserve">Start simply: look at lengths of stay for covid patients with vs without bacterial infections, </w:t>
+      </w:r>
+      <w:proofErr w:type="gramStart"/>
+      <w:r>
+        <w:t>Use</w:t>
+      </w:r>
+      <w:proofErr w:type="gramEnd"/>
+      <w:r>
+        <w:t xml:space="preserve"> </w:t>
+      </w:r>
+      <w:proofErr w:type="spellStart"/>
+      <w:r>
+        <w:t>anova</w:t>
+      </w:r>
+      <w:proofErr w:type="spellEnd"/>
+      <w:r>
+        <w:t xml:space="preserve"> test or KS test to compare. THEN, look at resistant vs non-resistant infections. THEN, look at specific organisms. THEN, consider building out a model that predicts duration of time in hospital using factors like infection, pre-existing conditions, </w:t>
+      </w:r>
+      <w:proofErr w:type="spellStart"/>
+      <w:r>
+        <w:t>etc</w:t>
+      </w:r>
+      <w:proofErr w:type="spellEnd"/>
+      <w:r>
+        <w:t xml:space="preserve">, to account for some of the confounding. But start out by plotting and doing tests – </w:t>
+      </w:r>
+      <w:proofErr w:type="spellStart"/>
+      <w:r>
+        <w:t>anova</w:t>
+      </w:r>
+      <w:proofErr w:type="spellEnd"/>
+      <w:r>
+        <w:t xml:space="preserve">, </w:t>
+      </w:r>
+      <w:proofErr w:type="spellStart"/>
+      <w:r>
+        <w:t>ks</w:t>
+      </w:r>
+      <w:proofErr w:type="spellEnd"/>
+      <w:r>
+        <w:t>….</w:t>
+      </w:r>
+    </w:p>
+    <w:p>
+      <w:pPr>
+        <w:pStyle w:val="ListParagraph"/>
+        <w:numPr>
+          <w:ilvl w:val="1"/>
+          <w:numId w:val="1"/>
+        </w:numPr>
+      </w:pPr>
+      <w:r>
+        <w:t xml:space="preserve">Eventually might want to do survival analysis (I pointed out – </w:t>
+      </w:r>
+      <w:proofErr w:type="spellStart"/>
+      <w:r>
+        <w:t>Sasi</w:t>
+      </w:r>
+      <w:proofErr w:type="spellEnd"/>
+      <w:r>
+        <w:t xml:space="preserve"> may already be doing this)</w:t>
+      </w:r>
+    </w:p>
+    <w:p>
+      <w:pPr>
+        <w:pStyle w:val="ListParagraph"/>
+        <w:numPr>
+          <w:ilvl w:val="0"/>
+          <w:numId w:val="1"/>
+        </w:numPr>
+      </w:pPr>
+      <w:r>
+        <w:t xml:space="preserve">Future reading and research: </w:t>
+      </w:r>
+    </w:p>
+    <w:p>
+      <w:pPr>
+        <w:pStyle w:val="ListParagraph"/>
+        <w:numPr>
+          <w:ilvl w:val="1"/>
+          <w:numId w:val="1"/>
+        </w:numPr>
+      </w:pPr>
+      <w:r>
+        <w:t>He’ll invite m</w:t>
+      </w:r>
+      <w:r>
+        <w:t>e</w:t>
+      </w:r>
+      <w:r>
+        <w:t xml:space="preserve"> to weekly meetings. Next call is Wednesday at 2:00.</w:t>
+      </w:r>
+    </w:p>
+    <w:p>
+      <w:pPr>
+        <w:pStyle w:val="ListParagraph"/>
+        <w:numPr>
+          <w:ilvl w:val="1"/>
+          <w:numId w:val="1"/>
+        </w:numPr>
+      </w:pPr>
+      <w:r>
+        <w:t>Start reading: Utah and Iowa groups in MIN</w:t>
+      </w:r>
+      <w:r>
+        <w:t>D</w:t>
+      </w:r>
+      <w:r>
+        <w:t xml:space="preserve">, also NCSU, Mark </w:t>
+      </w:r>
+      <w:proofErr w:type="spellStart"/>
+      <w:r>
+        <w:t>Lipsitch</w:t>
+      </w:r>
+      <w:proofErr w:type="spellEnd"/>
+      <w:r>
+        <w:t xml:space="preserve"> at Harvard. Look up MIND network and papers. M </w:t>
+      </w:r>
+      <w:proofErr w:type="spellStart"/>
+      <w:r>
+        <w:t>Samore</w:t>
+      </w:r>
+      <w:proofErr w:type="spellEnd"/>
+      <w:r>
+        <w:t xml:space="preserve"> is the PI at Utah, also maybe Vittoria </w:t>
+      </w:r>
+      <w:proofErr w:type="spellStart"/>
+      <w:r>
+        <w:t>Kalitza</w:t>
+      </w:r>
+      <w:proofErr w:type="spellEnd"/>
+      <w:r>
+        <w:t xml:space="preserve"> (</w:t>
+      </w:r>
+      <w:proofErr w:type="spellStart"/>
+      <w:r>
+        <w:t>sp</w:t>
+      </w:r>
+      <w:proofErr w:type="spellEnd"/>
+      <w:r>
+        <w:t xml:space="preserve">?) who is somewhere in Paris. </w:t>
+      </w:r>
+    </w:p>
+    <w:p>
+      <w:pPr>
+        <w:pStyle w:val="ListParagraph"/>
+        <w:numPr>
+          <w:ilvl w:val="1"/>
+          <w:numId w:val="1"/>
+        </w:numPr>
+      </w:pPr>
+      <w:r>
+        <w:t xml:space="preserve">While reading, take notes! Write my own summaries, organize them. Organize by type of study – math modeling, inference, exploratory, tech, etc. Consider study design and methods. </w:t>
+      </w:r>
+    </w:p>
+    <w:p>
+      <w:pPr>
+        <w:pStyle w:val="ListParagraph"/>
+        <w:numPr>
+          <w:ilvl w:val="1"/>
+          <w:numId w:val="1"/>
+        </w:numPr>
+      </w:pPr>
+      <w:r>
+        <w:t xml:space="preserve">Modeling </w:t>
+      </w:r>
+      <w:proofErr w:type="gramStart"/>
+      <w:r>
+        <w:t>text book</w:t>
+      </w:r>
+      <w:proofErr w:type="gramEnd"/>
+      <w:r>
+        <w:t xml:space="preserve"> recommendation: Keeling and </w:t>
+      </w:r>
+      <w:proofErr w:type="spellStart"/>
+      <w:r>
+        <w:t>Rohani</w:t>
+      </w:r>
+      <w:proofErr w:type="spellEnd"/>
+      <w:r>
+        <w:t>.</w:t>
+      </w:r>
+    </w:p>
+    <w:p>
+      <w:pPr>
+        <w:pStyle w:val="ListParagraph"/>
+        <w:numPr>
+          <w:ilvl w:val="1"/>
+          <w:numId w:val="1"/>
+        </w:numPr>
+      </w:pPr>
+      <w:r>
+        <w:t>Bio textbook recommendation – intro bio – Keaton and Gould (could take out of library)</w:t>
+      </w:r>
+    </w:p>
+    <w:p/>
+    <w:p>
+      <w:pPr>
+        <w:rPr>
+          <w:b/>
+          <w:bCs/>
+        </w:rPr>
+      </w:pPr>
+      <w:r>
+        <w:rPr>
+          <w:b/>
+          <w:bCs/>
+        </w:rPr>
+        <w:t>6/30/21</w:t>
+      </w:r>
+    </w:p>
+    <w:p>
+      <w:pPr>
+        <w:rPr>
+          <w:b/>
+          <w:bCs/>
+        </w:rPr>
+      </w:pPr>
+    </w:p>
+    <w:p>
+      <w:r>
+        <w:t>MIND weekly meeting:</w:t>
+      </w:r>
+    </w:p>
+    <w:p>
+      <w:pPr>
+        <w:pStyle w:val="ListParagraph"/>
+        <w:numPr>
+          <w:ilvl w:val="0"/>
+          <w:numId w:val="1"/>
+        </w:numPr>
+      </w:pPr>
+      <w:r>
+        <w:t>Gary Lin (I think)</w:t>
+      </w:r>
+    </w:p>
+    <w:p>
+      <w:pPr>
+        <w:pStyle w:val="ListParagraph"/>
+        <w:numPr>
+          <w:ilvl w:val="1"/>
+          <w:numId w:val="1"/>
+        </w:numPr>
+      </w:pPr>
+      <w:r>
+        <w:t xml:space="preserve">Something about geographic mobility and covid spread using </w:t>
+      </w:r>
+      <w:proofErr w:type="spellStart"/>
+      <w:r>
+        <w:t>safegraph</w:t>
+      </w:r>
+      <w:proofErr w:type="spellEnd"/>
+    </w:p>
+    <w:p>
+      <w:pPr>
+        <w:pStyle w:val="ListParagraph"/>
+        <w:numPr>
+          <w:ilvl w:val="1"/>
+          <w:numId w:val="1"/>
+        </w:numPr>
+      </w:pPr>
+      <w:r>
+        <w:t xml:space="preserve">Knowledge gaps/opportunities </w:t>
+      </w:r>
+      <w:proofErr w:type="gramStart"/>
+      <w:r>
+        <w:t>include:</w:t>
+      </w:r>
+      <w:proofErr w:type="gramEnd"/>
+      <w:r>
+        <w:t xml:space="preserve"> Movement around low income neighborhoods, synthetic populations (cool!), mentioned area deprivation index (ADI) scale of how disadvantaged a population is. </w:t>
+      </w:r>
+    </w:p>
+    <w:p>
+      <w:pPr>
+        <w:pStyle w:val="ListParagraph"/>
+        <w:numPr>
+          <w:ilvl w:val="1"/>
+          <w:numId w:val="1"/>
+        </w:numPr>
+      </w:pPr>
+      <w:r>
+        <w:t xml:space="preserve">Chris Hoover – made some comment, similar </w:t>
+      </w:r>
+      <w:proofErr w:type="gramStart"/>
+      <w:r>
+        <w:t>work</w:t>
+      </w:r>
+      <w:proofErr w:type="gramEnd"/>
+      <w:r>
+        <w:t xml:space="preserve"> I guess?</w:t>
+      </w:r>
+    </w:p>
+    <w:p>
+      <w:pPr>
+        <w:pStyle w:val="ListParagraph"/>
+        <w:numPr>
+          <w:ilvl w:val="0"/>
+          <w:numId w:val="1"/>
+        </w:numPr>
+      </w:pPr>
+      <w:r>
+        <w:t>Theresa Sheets: 4</w:t>
+      </w:r>
+      <w:r>
+        <w:rPr>
+          <w:vertAlign w:val="superscript"/>
+        </w:rPr>
+        <w:t>th</w:t>
+      </w:r>
+      <w:r>
+        <w:t xml:space="preserve"> year grad student at U Utah in math</w:t>
+      </w:r>
+    </w:p>
+    <w:p>
+      <w:pPr>
+        <w:pStyle w:val="ListParagraph"/>
+        <w:numPr>
+          <w:ilvl w:val="1"/>
+          <w:numId w:val="1"/>
+        </w:numPr>
+      </w:pPr>
+      <w:r>
+        <w:t>Covid transmission in households with/without children</w:t>
+      </w:r>
+    </w:p>
+    <w:p>
+      <w:pPr>
+        <w:pStyle w:val="ListParagraph"/>
+        <w:numPr>
+          <w:ilvl w:val="1"/>
+          <w:numId w:val="1"/>
+        </w:numPr>
+      </w:pPr>
+      <w:r>
+        <w:t>How do children change transmission dynamics?</w:t>
+      </w:r>
+    </w:p>
+    <w:p>
+      <w:pPr>
+        <w:pStyle w:val="ListParagraph"/>
+        <w:numPr>
+          <w:ilvl w:val="1"/>
+          <w:numId w:val="1"/>
+        </w:numPr>
+      </w:pPr>
+      <w:r>
+        <w:t>Data from Jan-Apr 2021</w:t>
+      </w:r>
+    </w:p>
+    <w:p>
+      <w:pPr>
+        <w:pStyle w:val="ListParagraph"/>
+        <w:numPr>
+          <w:ilvl w:val="1"/>
+          <w:numId w:val="1"/>
+        </w:numPr>
+      </w:pPr>
+      <w:r>
+        <w:lastRenderedPageBreak/>
+        <w:t>HH with children: lower within household transmission, slightly lower importation</w:t>
+      </w:r>
+    </w:p>
+    <w:p/>
+    <w:p>
+      <w:pPr>
+        <w:rPr>
+          <w:b/>
+          <w:bCs/>
+        </w:rPr>
+      </w:pPr>
+      <w:r>
+        <w:rPr>
+          <w:b/>
+          <w:bCs/>
+        </w:rPr>
+        <w:t xml:space="preserve">7/17 </w:t>
+      </w:r>
+      <w:proofErr w:type="spellStart"/>
+      <w:r>
+        <w:rPr>
+          <w:b/>
+          <w:bCs/>
+        </w:rPr>
+        <w:t>ish</w:t>
+      </w:r>
+      <w:proofErr w:type="spellEnd"/>
+    </w:p>
+    <w:p>
+      <w:pPr>
+        <w:rPr>
+          <w:b/>
+          <w:bCs/>
+        </w:rPr>
+      </w:pPr>
+    </w:p>
+    <w:p/>
+    <w:p>
+      <w:r>
+        <w:t xml:space="preserve">Call with Tory about </w:t>
+      </w:r>
+      <w:proofErr w:type="spellStart"/>
+      <w:r>
+        <w:t>TAing</w:t>
+      </w:r>
+      <w:proofErr w:type="spellEnd"/>
+      <w:r>
+        <w:t>:</w:t>
+      </w:r>
+    </w:p>
+    <w:p>
+      <w:pPr>
+        <w:pStyle w:val="ListParagraph"/>
+        <w:numPr>
+          <w:ilvl w:val="0"/>
+          <w:numId w:val="1"/>
+        </w:numPr>
+      </w:pPr>
+      <w:r>
+        <w:t>Keep in mind: extent to which I want/need real training</w:t>
+      </w:r>
+    </w:p>
+    <w:p>
+      <w:pPr>
+        <w:pStyle w:val="ListParagraph"/>
+        <w:numPr>
+          <w:ilvl w:val="0"/>
+          <w:numId w:val="1"/>
+        </w:numPr>
+      </w:pPr>
+      <w:r>
+        <w:t xml:space="preserve">PhDs in climate and health: her, Sebastian, Maggie, </w:t>
+      </w:r>
+      <w:proofErr w:type="spellStart"/>
+      <w:r>
+        <w:t>Misbath</w:t>
+      </w:r>
+      <w:proofErr w:type="spellEnd"/>
+    </w:p>
+    <w:p>
+      <w:pPr>
+        <w:pStyle w:val="ListParagraph"/>
+        <w:numPr>
+          <w:ilvl w:val="0"/>
+          <w:numId w:val="1"/>
+        </w:numPr>
+      </w:pPr>
+      <w:r>
+        <w:t>3</w:t>
+      </w:r>
+      <w:r>
+        <w:rPr>
+          <w:vertAlign w:val="superscript"/>
+        </w:rPr>
+        <w:t>rd</w:t>
+      </w:r>
+      <w:r>
+        <w:t xml:space="preserve"> year: good time to double up on </w:t>
+      </w:r>
+      <w:proofErr w:type="spellStart"/>
+      <w:r>
+        <w:t>TAing</w:t>
+      </w:r>
+      <w:proofErr w:type="spellEnd"/>
+    </w:p>
+    <w:p>
+      <w:pPr>
+        <w:pStyle w:val="ListParagraph"/>
+        <w:numPr>
+          <w:ilvl w:val="0"/>
+          <w:numId w:val="1"/>
+        </w:numPr>
+      </w:pPr>
+      <w:proofErr w:type="spellStart"/>
+      <w:r>
+        <w:t>TAing</w:t>
+      </w:r>
+      <w:proofErr w:type="spellEnd"/>
+      <w:r>
+        <w:t xml:space="preserve"> Jeff’s class -a good amount of work. Maybe more manageable in person</w:t>
+      </w:r>
+    </w:p>
+    <w:p>
+      <w:pPr>
+        <w:pStyle w:val="ListParagraph"/>
+        <w:numPr>
+          <w:ilvl w:val="0"/>
+          <w:numId w:val="1"/>
+        </w:numPr>
+      </w:pPr>
+      <w:r>
+        <w:t xml:space="preserve">GIS: easiest to TA, </w:t>
+      </w:r>
+      <w:proofErr w:type="spellStart"/>
+      <w:r>
+        <w:t>motoriously</w:t>
+      </w:r>
+      <w:proofErr w:type="spellEnd"/>
+      <w:r>
+        <w:t xml:space="preserve">. </w:t>
+      </w:r>
+    </w:p>
+    <w:p>
+      <w:pPr>
+        <w:pStyle w:val="ListParagraph"/>
+        <w:numPr>
+          <w:ilvl w:val="0"/>
+          <w:numId w:val="1"/>
+        </w:numPr>
+      </w:pPr>
+      <w:r>
+        <w:t>Greg or Darby’s classes – also probably pretty easy. Paper writing</w:t>
+      </w:r>
+    </w:p>
+    <w:p>
+      <w:pPr>
+        <w:pStyle w:val="ListParagraph"/>
+        <w:numPr>
+          <w:ilvl w:val="0"/>
+          <w:numId w:val="1"/>
+        </w:numPr>
+      </w:pPr>
+      <w:r>
+        <w:t>Consider taking my own classes pass/fail</w:t>
+      </w:r>
+    </w:p>
+    <w:p>
+      <w:pPr>
+        <w:pStyle w:val="ListParagraph"/>
+        <w:numPr>
+          <w:ilvl w:val="0"/>
+          <w:numId w:val="1"/>
+        </w:numPr>
+      </w:pPr>
+      <w:r>
+        <w:t>She took: epi 5 (or others did?), data science</w:t>
+      </w:r>
+    </w:p>
+    <w:p/>
+    <w:p>
+      <w:r>
+        <w:t xml:space="preserve">Call with Jeff about </w:t>
+      </w:r>
+      <w:proofErr w:type="spellStart"/>
+      <w:r>
+        <w:t>TAing</w:t>
+      </w:r>
+      <w:proofErr w:type="spellEnd"/>
+      <w:r>
+        <w:t xml:space="preserve"> and MIND analyses</w:t>
+      </w:r>
+    </w:p>
+    <w:p>
+      <w:pPr>
+        <w:pStyle w:val="ListParagraph"/>
+        <w:numPr>
+          <w:ilvl w:val="0"/>
+          <w:numId w:val="1"/>
+        </w:numPr>
+      </w:pPr>
+      <w:r>
+        <w:t xml:space="preserve">For his class: </w:t>
+      </w:r>
+      <w:proofErr w:type="gramStart"/>
+      <w:r>
+        <w:t>typically</w:t>
+      </w:r>
+      <w:proofErr w:type="gramEnd"/>
+      <w:r>
+        <w:t xml:space="preserve"> student doesn’t teach. If there was a topic that had gelled for me I could. Student grades HWs, NOT the exams though</w:t>
+      </w:r>
+    </w:p>
+    <w:p>
+      <w:pPr>
+        <w:pStyle w:val="ListParagraph"/>
+        <w:numPr>
+          <w:ilvl w:val="0"/>
+          <w:numId w:val="1"/>
+        </w:numPr>
+      </w:pPr>
+      <w:r>
+        <w:t>Other fall options: wait on GIS.</w:t>
+      </w:r>
+    </w:p>
+    <w:p>
+      <w:pPr>
+        <w:pStyle w:val="ListParagraph"/>
+        <w:numPr>
+          <w:ilvl w:val="0"/>
+          <w:numId w:val="1"/>
+        </w:numPr>
+      </w:pPr>
+      <w:r>
+        <w:t xml:space="preserve">Modelling notes: matching – would have to make pairs in some kind of “heuristic way”, he’s also interested in is there a difference in length of time in </w:t>
+      </w:r>
+      <w:proofErr w:type="spellStart"/>
+      <w:r>
+        <w:t>hosp</w:t>
+      </w:r>
+      <w:proofErr w:type="spellEnd"/>
+      <w:r>
+        <w:t xml:space="preserve"> among covid </w:t>
+      </w:r>
+      <w:proofErr w:type="spellStart"/>
+      <w:r>
+        <w:t>paitents</w:t>
+      </w:r>
+      <w:proofErr w:type="spellEnd"/>
+      <w:r>
+        <w:t xml:space="preserve"> with bacterial infections vs non covid patients with bacterial infections</w:t>
+      </w:r>
+    </w:p>
+    <w:p>
+      <w:pPr>
+        <w:pStyle w:val="ListParagraph"/>
+        <w:numPr>
+          <w:ilvl w:val="0"/>
+          <w:numId w:val="1"/>
+        </w:numPr>
+      </w:pPr>
+      <w:r>
+        <w:t>Survival analyses: look at what factors contribute to time in hospital</w:t>
+      </w:r>
+    </w:p>
+    <w:p>
+      <w:pPr>
+        <w:pStyle w:val="ListParagraph"/>
+        <w:numPr>
+          <w:ilvl w:val="0"/>
+          <w:numId w:val="1"/>
+        </w:numPr>
+      </w:pPr>
+      <w:r>
+        <w:t>Could also estimate from a mathematical model…?</w:t>
+      </w:r>
+    </w:p>
+    <w:p/>
+    <w:p>
+      <w:pPr>
+        <w:rPr>
+          <w:b/>
+          <w:bCs/>
+        </w:rPr>
+      </w:pPr>
+      <w:r>
+        <w:rPr>
+          <w:b/>
+          <w:bCs/>
+        </w:rPr>
+        <w:t xml:space="preserve">7/18/21 </w:t>
+      </w:r>
+      <w:proofErr w:type="spellStart"/>
+      <w:r>
+        <w:rPr>
+          <w:b/>
+          <w:bCs/>
+        </w:rPr>
+        <w:t>ish</w:t>
+      </w:r>
+      <w:proofErr w:type="spellEnd"/>
+    </w:p>
+    <w:p>
+      <w:r>
+        <w:t>Notes about propensity score/risk-set matching</w:t>
+      </w:r>
+    </w:p>
+    <w:p/>
+    <w:p>
+      <w:pPr>
+        <w:pStyle w:val="ListParagraph"/>
+        <w:numPr>
+          <w:ilvl w:val="0"/>
+          <w:numId w:val="1"/>
+        </w:numPr>
+      </w:pPr>
+      <w:r>
+        <w:t xml:space="preserve">Things to include in score: age, sex, race or combined race ethnicity, </w:t>
+      </w:r>
+      <w:proofErr w:type="spellStart"/>
+      <w:r>
+        <w:t>zipcode</w:t>
+      </w:r>
+      <w:proofErr w:type="spellEnd"/>
+      <w:r>
+        <w:t xml:space="preserve">, insurance type, </w:t>
+      </w:r>
+      <w:proofErr w:type="spellStart"/>
+      <w:proofErr w:type="gramStart"/>
+      <w:r>
+        <w:t>bmi</w:t>
+      </w:r>
+      <w:proofErr w:type="spellEnd"/>
+      <w:r>
+        <w:t>?,</w:t>
+      </w:r>
+      <w:proofErr w:type="gramEnd"/>
+      <w:r>
+        <w:t xml:space="preserve"> site (hospital) procedures? Time varying? Problem list, intubation and </w:t>
+      </w:r>
+      <w:proofErr w:type="spellStart"/>
+      <w:r>
+        <w:t>extubation</w:t>
+      </w:r>
+      <w:proofErr w:type="spellEnd"/>
+      <w:r>
+        <w:t xml:space="preserve">, </w:t>
+      </w:r>
+      <w:proofErr w:type="spellStart"/>
+      <w:r>
+        <w:t>adt_care_level</w:t>
+      </w:r>
+      <w:proofErr w:type="spellEnd"/>
+    </w:p>
+    <w:p>
+      <w:pPr>
+        <w:pStyle w:val="ListParagraph"/>
+        <w:numPr>
+          <w:ilvl w:val="0"/>
+          <w:numId w:val="1"/>
+        </w:numPr>
+      </w:pPr>
+      <w:r>
+        <w:t xml:space="preserve">Steps: 1) simpler model with </w:t>
+      </w:r>
+      <w:proofErr w:type="spellStart"/>
+      <w:r>
+        <w:t>all time</w:t>
+      </w:r>
+      <w:proofErr w:type="spellEnd"/>
+      <w:r>
+        <w:t xml:space="preserve"> fixed </w:t>
+      </w:r>
+      <w:proofErr w:type="spellStart"/>
+      <w:r>
+        <w:t>covars</w:t>
+      </w:r>
+      <w:proofErr w:type="spellEnd"/>
+      <w:r>
+        <w:t>:</w:t>
+      </w:r>
+    </w:p>
+    <w:p>
+      <w:pPr>
+        <w:pStyle w:val="ListParagraph"/>
+        <w:numPr>
+          <w:ilvl w:val="1"/>
+          <w:numId w:val="1"/>
+        </w:numPr>
+      </w:pPr>
+      <w:r>
+        <w:t xml:space="preserve">Set up data – cols include </w:t>
+      </w:r>
+      <w:proofErr w:type="spellStart"/>
+      <w:r>
+        <w:t>mrn</w:t>
+      </w:r>
+      <w:proofErr w:type="spellEnd"/>
+      <w:r>
+        <w:t xml:space="preserve">, treatment time (or NA), time, age at admission </w:t>
+      </w:r>
+      <w:proofErr w:type="spellStart"/>
+      <w:r>
+        <w:t>etc</w:t>
+      </w:r>
+      <w:proofErr w:type="spellEnd"/>
+      <w:r>
+        <w:t xml:space="preserve"> </w:t>
+      </w:r>
+      <w:proofErr w:type="spellStart"/>
+      <w:r>
+        <w:t>etc</w:t>
+      </w:r>
+      <w:proofErr w:type="spellEnd"/>
+    </w:p>
+    <w:p>
+      <w:pPr>
+        <w:pStyle w:val="ListParagraph"/>
+        <w:numPr>
+          <w:ilvl w:val="1"/>
+          <w:numId w:val="1"/>
+        </w:numPr>
+      </w:pPr>
+      <w:r>
+        <w:t xml:space="preserve">Cox </w:t>
+      </w:r>
+      <w:proofErr w:type="spellStart"/>
+      <w:r>
+        <w:t>ph</w:t>
+      </w:r>
+      <w:proofErr w:type="spellEnd"/>
+      <w:r>
+        <w:t xml:space="preserve"> model, then sue this model to generate hazards that will be used as propensity score</w:t>
+      </w:r>
+    </w:p>
+    <w:p>
+      <w:pPr>
+        <w:pStyle w:val="ListParagraph"/>
+        <w:numPr>
+          <w:ilvl w:val="1"/>
+          <w:numId w:val="1"/>
+        </w:numPr>
+      </w:pPr>
+      <w:r>
+        <w:t>Compare values between matched and unmatched groups</w:t>
+      </w:r>
+    </w:p>
+    <w:p>
+      <w:pPr>
+        <w:pStyle w:val="ListParagraph"/>
+        <w:numPr>
+          <w:ilvl w:val="0"/>
+          <w:numId w:val="1"/>
+        </w:numPr>
+      </w:pPr>
+      <w:r>
+        <w:t xml:space="preserve">2) More complex model – introduce time-varying covariates. </w:t>
+      </w:r>
+    </w:p>
+    <w:p>
+      <w:pPr>
+        <w:pStyle w:val="ListParagraph"/>
+        <w:numPr>
+          <w:ilvl w:val="0"/>
+          <w:numId w:val="1"/>
+        </w:numPr>
+      </w:pPr>
+      <w:r>
+        <w:t>By my “covid admission” definition, people with multiple covid admissions are considered to be hospitalized for the whole time from the start of one to the end of the final one</w:t>
+      </w:r>
+    </w:p>
+    <w:p>
+      <w:pPr>
+        <w:pStyle w:val="ListParagraph"/>
+        <w:numPr>
+          <w:ilvl w:val="0"/>
+          <w:numId w:val="1"/>
+        </w:numPr>
+      </w:pPr>
+      <w:r>
+        <w:t xml:space="preserve">Some people are rapidly readmitted – are these basically the same admissions (follow up from meeting – Jason says yes, see </w:t>
+      </w:r>
+      <w:proofErr w:type="spellStart"/>
+      <w:r>
+        <w:t>adt_summary</w:t>
+      </w:r>
+      <w:proofErr w:type="spellEnd"/>
+      <w:r>
+        <w:t>)</w:t>
+      </w:r>
+    </w:p>
+    <w:p>
+      <w:pPr>
+        <w:pStyle w:val="ListParagraph"/>
+        <w:numPr>
+          <w:ilvl w:val="0"/>
+          <w:numId w:val="1"/>
+        </w:numPr>
+      </w:pPr>
+      <w:r>
+        <w:lastRenderedPageBreak/>
+        <w:t>Idea about how to handle these: make rule about time distance btw admissions:</w:t>
+      </w:r>
+    </w:p>
+    <w:p>
+      <w:pPr>
+        <w:pStyle w:val="ListParagraph"/>
+        <w:numPr>
+          <w:ilvl w:val="1"/>
+          <w:numId w:val="1"/>
+        </w:numPr>
+      </w:pPr>
+      <w:r>
+        <w:t>Make variable of distance since last admission</w:t>
+      </w:r>
+    </w:p>
+    <w:p>
+      <w:pPr>
+        <w:pStyle w:val="ListParagraph"/>
+        <w:numPr>
+          <w:ilvl w:val="1"/>
+          <w:numId w:val="1"/>
+        </w:numPr>
+      </w:pPr>
+      <w:r>
+        <w:t>Type of last admission? Need to somehow show that covid admission was at the start of the chain</w:t>
+      </w:r>
+    </w:p>
+    <w:p>
+      <w:pPr>
+        <w:pStyle w:val="ListParagraph"/>
+        <w:numPr>
+          <w:ilvl w:val="1"/>
+          <w:numId w:val="1"/>
+        </w:numPr>
+      </w:pPr>
+      <w:r>
+        <w:t>Consider covid admission if short time since original covid admit.</w:t>
+      </w:r>
+    </w:p>
+    <w:p>
+      <w:pPr>
+        <w:pStyle w:val="ListParagraph"/>
+        <w:numPr>
+          <w:ilvl w:val="0"/>
+          <w:numId w:val="1"/>
+        </w:numPr>
+      </w:pPr>
+      <w:r>
+        <w:t>Follow up note: Jason says that I should be looking at the encounter ID to figure this out.</w:t>
+      </w:r>
+    </w:p>
+    <w:p/>
+    <w:p>
+      <w:pPr>
+        <w:pStyle w:val="ListParagraph"/>
+        <w:numPr>
+          <w:ilvl w:val="0"/>
+          <w:numId w:val="1"/>
+        </w:numPr>
+      </w:pPr>
+    </w:p>
+    <w:p/>
+    <w:p>
+      <w:pPr>
+        <w:rPr>
+          <w:b/>
+          <w:bCs/>
+        </w:rPr>
+      </w:pPr>
+      <w:r>
+        <w:rPr>
+          <w:b/>
+          <w:bCs/>
+        </w:rPr>
+        <w:t>7/19/21</w:t>
+      </w:r>
+    </w:p>
+    <w:p>
+      <w:pPr>
+        <w:rPr>
+          <w:b/>
+          <w:bCs/>
+        </w:rPr>
+      </w:pPr>
+    </w:p>
+    <w:p>
+      <w:r>
+        <w:t>MIND meeting:</w:t>
+      </w:r>
+    </w:p>
+    <w:p>
+      <w:pPr>
+        <w:pStyle w:val="ListParagraph"/>
+        <w:numPr>
+          <w:ilvl w:val="0"/>
+          <w:numId w:val="1"/>
+        </w:numPr>
+      </w:pPr>
+      <w:r>
+        <w:t>Jason and AC recommend ICU stay and BMI as covariates</w:t>
+      </w:r>
+    </w:p>
+    <w:p>
+      <w:pPr>
+        <w:pStyle w:val="ListParagraph"/>
+        <w:numPr>
+          <w:ilvl w:val="0"/>
+          <w:numId w:val="1"/>
+        </w:numPr>
+      </w:pPr>
+      <w:r>
+        <w:t xml:space="preserve">Jason: </w:t>
+      </w:r>
+      <w:proofErr w:type="spellStart"/>
+      <w:r>
+        <w:t>adt</w:t>
+      </w:r>
+      <w:proofErr w:type="spellEnd"/>
+      <w:r>
+        <w:t xml:space="preserve"> summary groups things by encounter ID – good way to differentiate btw visits</w:t>
+      </w:r>
+    </w:p>
+    <w:p>
+      <w:pPr>
+        <w:pStyle w:val="ListParagraph"/>
+        <w:numPr>
+          <w:ilvl w:val="0"/>
+          <w:numId w:val="1"/>
+        </w:numPr>
+      </w:pPr>
+      <w:r>
+        <w:t>Interesting comment – there are many infections we treat that don’t have any positive cultures, actually.</w:t>
+      </w:r>
+    </w:p>
+    <w:p>
+      <w:pPr>
+        <w:pStyle w:val="ListParagraph"/>
+        <w:numPr>
+          <w:ilvl w:val="0"/>
+          <w:numId w:val="1"/>
+        </w:numPr>
+      </w:pPr>
+      <w:r>
+        <w:t>They recommend I talk to Monica or Brian who have done propensity score matching in the past</w:t>
+      </w:r>
+    </w:p>
+    <w:p>
+      <w:pPr>
+        <w:pStyle w:val="ListParagraph"/>
+        <w:numPr>
+          <w:ilvl w:val="0"/>
+          <w:numId w:val="1"/>
+        </w:numPr>
+      </w:pPr>
+      <w:r>
+        <w:t xml:space="preserve">AC will email around paper about propensity score matching </w:t>
+      </w:r>
+    </w:p>
+    <w:p/>
+    <w:p>
+      <w:pPr>
+        <w:rPr>
+          <w:b/>
+          <w:bCs/>
+        </w:rPr>
+      </w:pPr>
+      <w:r>
+        <w:rPr>
+          <w:b/>
+          <w:bCs/>
+        </w:rPr>
+        <w:t>7/21/21</w:t>
+      </w:r>
+    </w:p>
+    <w:p>
+      <w:pPr>
+        <w:rPr>
+          <w:b/>
+          <w:bCs/>
+        </w:rPr>
+      </w:pPr>
+    </w:p>
+    <w:p>
+      <w:r>
+        <w:t>Meeting with Claire:</w:t>
+      </w:r>
+    </w:p>
+    <w:p>
+      <w:pPr>
+        <w:pStyle w:val="ListParagraph"/>
+        <w:numPr>
+          <w:ilvl w:val="0"/>
+          <w:numId w:val="1"/>
+        </w:numPr>
+      </w:pPr>
+      <w:r>
+        <w:t xml:space="preserve">Review </w:t>
+      </w:r>
+      <w:proofErr w:type="spellStart"/>
+      <w:r>
+        <w:t>parsing_sensitivities</w:t>
+      </w:r>
+      <w:proofErr w:type="spellEnd"/>
+      <w:r>
+        <w:t xml:space="preserve"> document that they sent around (maybe)</w:t>
+      </w:r>
+    </w:p>
+    <w:p>
+      <w:pPr>
+        <w:pStyle w:val="ListParagraph"/>
+        <w:numPr>
+          <w:ilvl w:val="0"/>
+          <w:numId w:val="1"/>
+        </w:numPr>
+      </w:pPr>
+      <w:r>
+        <w:t>She’s doing her summer internship at a research institute at USC</w:t>
+      </w:r>
+    </w:p>
+    <w:p/>
+    <w:p>
+      <w:r>
+        <w:t>Meeting with Jeff:</w:t>
+      </w:r>
+    </w:p>
+    <w:p>
+      <w:pPr>
+        <w:pStyle w:val="ListParagraph"/>
+        <w:numPr>
+          <w:ilvl w:val="0"/>
+          <w:numId w:val="1"/>
+        </w:numPr>
+      </w:pPr>
+      <w:r>
+        <w:t>Sneha is doing a cox hazards model – maybe talk to her?</w:t>
+      </w:r>
+    </w:p>
+    <w:p>
+      <w:pPr>
+        <w:pStyle w:val="ListParagraph"/>
+        <w:numPr>
+          <w:ilvl w:val="0"/>
+          <w:numId w:val="1"/>
+        </w:numPr>
+      </w:pPr>
+      <w:r>
+        <w:t>He recommends a numerical methods class</w:t>
+      </w:r>
+    </w:p>
+    <w:p>
+      <w:pPr>
+        <w:pStyle w:val="ListParagraph"/>
+        <w:numPr>
+          <w:ilvl w:val="0"/>
+          <w:numId w:val="1"/>
+        </w:numPr>
+      </w:pPr>
+      <w:r>
+        <w:t>“</w:t>
+      </w:r>
+      <w:proofErr w:type="gramStart"/>
+      <w:r>
+        <w:t>whole</w:t>
+      </w:r>
+      <w:proofErr w:type="gramEnd"/>
+      <w:r>
+        <w:t xml:space="preserve"> science” – how do you represent equations numerically? Problems “arise if you don’t do certain things”. Look into what class is offered and what language they use. </w:t>
+      </w:r>
+    </w:p>
+    <w:p>
+      <w:pPr>
+        <w:pStyle w:val="ListParagraph"/>
+        <w:numPr>
+          <w:ilvl w:val="0"/>
+          <w:numId w:val="1"/>
+        </w:numPr>
+      </w:pPr>
+      <w:r>
+        <w:t xml:space="preserve">Other classes: could consider other quant methods, bio class – maybe in E3B, or epi class (I </w:t>
+      </w:r>
+      <w:proofErr w:type="spellStart"/>
+      <w:r>
+        <w:t>kinda</w:t>
+      </w:r>
+      <w:proofErr w:type="spellEnd"/>
+      <w:r>
+        <w:t xml:space="preserve"> added that).</w:t>
+      </w:r>
+    </w:p>
+    <w:p/>
+    <w:p/>
+    <w:p>
+      <w:pPr>
+        <w:pStyle w:val="ListParagraph"/>
+        <w:ind w:left="1440"/>
+      </w:pPr>
     </w:p>
     <w:p>
       <w:pPr>
@@ -3155,6 +5648,39 @@
       <w:contextualSpacing/>
     </w:pPr>
   </w:style>
+  <w:style w:type="character" w:styleId="Hyperlink">
+    <w:name w:val="Hyperlink"/>
+    <w:basedOn w:val="DefaultParagraphFont"/>
+    <w:uiPriority w:val="99"/>
+    <w:unhideWhenUsed/>
+    <w:rsid w:val="00005602"/>
+    <w:rPr>
+      <w:color w:val="0563C1" w:themeColor="hyperlink"/>
+      <w:u w:val="single"/>
+    </w:rPr>
+  </w:style>
+  <w:style w:type="character" w:styleId="UnresolvedMention">
+    <w:name w:val="Unresolved Mention"/>
+    <w:basedOn w:val="DefaultParagraphFont"/>
+    <w:uiPriority w:val="99"/>
+    <w:rsid w:val="00005602"/>
+    <w:rPr>
+      <w:color w:val="605E5C"/>
+      <w:shd w:val="clear" w:color="auto" w:fill="E1DFDD"/>
+    </w:rPr>
+  </w:style>
+  <w:style w:type="character" w:styleId="FollowedHyperlink">
+    <w:name w:val="FollowedHyperlink"/>
+    <w:basedOn w:val="DefaultParagraphFont"/>
+    <w:uiPriority w:val="99"/>
+    <w:semiHidden/>
+    <w:unhideWhenUsed/>
+    <w:rsid w:val="008A0481"/>
+    <w:rPr>
+      <w:color w:val="954F72" w:themeColor="followedHyperlink"/>
+      <w:u w:val="single"/>
+    </w:rPr>
+  </w:style>
 </w:styles>
 </file>
 

</xml_diff>